<commit_message>
updating to observatories syntax in help documentation
</commit_message>
<xml_diff>
--- a/docs/helpDocumentation.docx
+++ b/docs/helpDocumentation.docx
@@ -7,13 +7,8 @@
         <w:pStyle w:val="Heading1"/>
       </w:pPr>
       <w:bookmarkStart w:id="0" w:name="_Toc487431937"/>
-      <w:proofErr w:type="spellStart"/>
-      <w:r>
-        <w:t>GeOMe</w:t>
-      </w:r>
-      <w:proofErr w:type="spellEnd"/>
-      <w:r>
-        <w:t xml:space="preserve"> Help Document</w:t>
+      <w:r>
+        <w:t>GeOMe Help Document</w:t>
       </w:r>
       <w:bookmarkEnd w:id="0"/>
     </w:p>
@@ -562,32 +557,56 @@
       <w:r>
         <w:fldChar w:fldCharType="end"/>
       </w:r>
-      <w:bookmarkStart w:id="1" w:name="_GoBack"/>
+    </w:p>
+    <w:p>
+      <w:pPr>
+        <w:pStyle w:val="Heading2"/>
+      </w:pPr>
+      <w:bookmarkStart w:id="1" w:name="_Toc487431938"/>
+      <w:r>
+        <w:t>Introduction</w:t>
+      </w:r>
       <w:bookmarkEnd w:id="1"/>
     </w:p>
     <w:p>
       <w:pPr>
-        <w:pStyle w:val="Heading2"/>
-      </w:pPr>
-      <w:bookmarkStart w:id="2" w:name="_Toc487431938"/>
-      <w:r>
-        <w:t>Introduction</w:t>
+        <w:rPr>
+          <w:rFonts w:ascii="Times New Roman" w:eastAsia="Times New Roman" w:hAnsi="Times New Roman" w:cs="Times New Roman"/>
+        </w:rPr>
+      </w:pPr>
+      <w:r>
+        <w:rPr>
+          <w:rFonts w:ascii="Helvetica" w:eastAsia="Times New Roman" w:hAnsi="Helvetica" w:cs="Times New Roman"/>
+          <w:color w:val="333333"/>
+          <w:shd w:val="clear" w:color="auto" w:fill="FFFFFF"/>
+        </w:rPr>
+        <w:t xml:space="preserve">The Genomic </w:t>
+      </w:r>
+      <w:bookmarkStart w:id="2" w:name="_GoBack"/>
+      <w:r>
+        <w:rPr>
+          <w:rFonts w:ascii="Helvetica" w:eastAsia="Times New Roman" w:hAnsi="Helvetica" w:cs="Times New Roman"/>
+          <w:color w:val="333333"/>
+          <w:shd w:val="clear" w:color="auto" w:fill="FFFFFF"/>
+        </w:rPr>
+        <w:t>Observ</w:t>
       </w:r>
       <w:bookmarkEnd w:id="2"/>
-    </w:p>
-    <w:p>
-      <w:pPr>
-        <w:rPr>
-          <w:rFonts w:ascii="Times New Roman" w:eastAsia="Times New Roman" w:hAnsi="Times New Roman" w:cs="Times New Roman"/>
-        </w:rPr>
-      </w:pPr>
       <w:r>
         <w:rPr>
           <w:rFonts w:ascii="Helvetica" w:eastAsia="Times New Roman" w:hAnsi="Helvetica" w:cs="Times New Roman"/>
           <w:color w:val="333333"/>
           <w:shd w:val="clear" w:color="auto" w:fill="FFFFFF"/>
         </w:rPr>
-        <w:t>The Genomic Observatory Meta-Database (</w:t>
+        <w:t>atories</w:t>
+      </w:r>
+      <w:r>
+        <w:rPr>
+          <w:rFonts w:ascii="Helvetica" w:eastAsia="Times New Roman" w:hAnsi="Helvetica" w:cs="Times New Roman"/>
+          <w:color w:val="333333"/>
+          <w:shd w:val="clear" w:color="auto" w:fill="FFFFFF"/>
+        </w:rPr>
+        <w:t xml:space="preserve"> Meta-Database (GeOMe) is a web-based database which captures metadata on biological samples, used for biodiversity inventories, population studies, and environmental </w:t>
       </w:r>
       <w:proofErr w:type="spellStart"/>
       <w:r>
@@ -596,7 +615,7 @@
           <w:color w:val="333333"/>
           <w:shd w:val="clear" w:color="auto" w:fill="FFFFFF"/>
         </w:rPr>
-        <w:t>GeOMe</w:t>
+        <w:t>metagenomics</w:t>
       </w:r>
       <w:proofErr w:type="spellEnd"/>
       <w:r>
@@ -605,43 +624,7 @@
           <w:color w:val="333333"/>
           <w:shd w:val="clear" w:color="auto" w:fill="FFFFFF"/>
         </w:rPr>
-        <w:t xml:space="preserve">) is a web-based database which captures metadata on biological samples, used for biodiversity inventories, population studies, and environmental </w:t>
-      </w:r>
-      <w:proofErr w:type="spellStart"/>
-      <w:r>
-        <w:rPr>
-          <w:rFonts w:ascii="Helvetica" w:eastAsia="Times New Roman" w:hAnsi="Helvetica" w:cs="Times New Roman"/>
-          <w:color w:val="333333"/>
-          <w:shd w:val="clear" w:color="auto" w:fill="FFFFFF"/>
-        </w:rPr>
-        <w:t>metagenomics</w:t>
-      </w:r>
-      <w:proofErr w:type="spellEnd"/>
-      <w:r>
-        <w:rPr>
-          <w:rFonts w:ascii="Helvetica" w:eastAsia="Times New Roman" w:hAnsi="Helvetica" w:cs="Times New Roman"/>
-          <w:color w:val="333333"/>
-          <w:shd w:val="clear" w:color="auto" w:fill="FFFFFF"/>
-        </w:rPr>
-        <w:t xml:space="preserve">. </w:t>
-      </w:r>
-      <w:proofErr w:type="spellStart"/>
-      <w:r>
-        <w:rPr>
-          <w:rFonts w:ascii="Helvetica" w:eastAsia="Times New Roman" w:hAnsi="Helvetica" w:cs="Times New Roman"/>
-          <w:color w:val="333333"/>
-          <w:shd w:val="clear" w:color="auto" w:fill="FFFFFF"/>
-        </w:rPr>
-        <w:t>GeOMe</w:t>
-      </w:r>
-      <w:proofErr w:type="spellEnd"/>
-      <w:r>
-        <w:rPr>
-          <w:rFonts w:ascii="Helvetica" w:eastAsia="Times New Roman" w:hAnsi="Helvetica" w:cs="Times New Roman"/>
-          <w:color w:val="333333"/>
-          <w:shd w:val="clear" w:color="auto" w:fill="FFFFFF"/>
-        </w:rPr>
-        <w:t xml:space="preserve"> assigns persistent identifiers for all samples and sampling events and specifies the set of metadata attributes which satisfy the requirements of the </w:t>
+        <w:t>. GeOMe assigns persistent identifiers for all samples and sampling events and specifies the set of metadata attributes which satisfy the requirements of the </w:t>
       </w:r>
       <w:hyperlink r:id="rId5" w:history="1">
         <w:r>
@@ -650,7 +633,31 @@
             <w:color w:val="42576A"/>
             <w:shd w:val="clear" w:color="auto" w:fill="FFFFFF"/>
           </w:rPr>
-          <w:t>genomic observatory model</w:t>
+          <w:t xml:space="preserve">genomic </w:t>
+        </w:r>
+        <w:r>
+          <w:rPr>
+            <w:rFonts w:ascii="Helvetica" w:eastAsia="Times New Roman" w:hAnsi="Helvetica" w:cs="Times New Roman"/>
+            <w:color w:val="42576A"/>
+            <w:shd w:val="clear" w:color="auto" w:fill="FFFFFF"/>
+          </w:rPr>
+          <w:t>ob</w:t>
+        </w:r>
+        <w:r>
+          <w:rPr>
+            <w:rFonts w:ascii="Helvetica" w:eastAsia="Times New Roman" w:hAnsi="Helvetica" w:cs="Times New Roman"/>
+            <w:color w:val="42576A"/>
+            <w:shd w:val="clear" w:color="auto" w:fill="FFFFFF"/>
+          </w:rPr>
+          <w:t>servatories</w:t>
+        </w:r>
+        <w:r>
+          <w:rPr>
+            <w:rFonts w:ascii="Helvetica" w:eastAsia="Times New Roman" w:hAnsi="Helvetica" w:cs="Times New Roman"/>
+            <w:color w:val="42576A"/>
+            <w:shd w:val="clear" w:color="auto" w:fill="FFFFFF"/>
+          </w:rPr>
+          <w:t xml:space="preserve"> model</w:t>
         </w:r>
       </w:hyperlink>
       <w:r>
@@ -659,25 +666,7 @@
           <w:color w:val="333333"/>
           <w:shd w:val="clear" w:color="auto" w:fill="FFFFFF"/>
         </w:rPr>
-        <w:t xml:space="preserve">, including capturing the who, what, where, and when associated with all samples. </w:t>
-      </w:r>
-      <w:proofErr w:type="spellStart"/>
-      <w:r>
-        <w:rPr>
-          <w:rFonts w:ascii="Helvetica" w:eastAsia="Times New Roman" w:hAnsi="Helvetica" w:cs="Times New Roman"/>
-          <w:color w:val="333333"/>
-          <w:shd w:val="clear" w:color="auto" w:fill="FFFFFF"/>
-        </w:rPr>
-        <w:t>GeOMe</w:t>
-      </w:r>
-      <w:proofErr w:type="spellEnd"/>
-      <w:r>
-        <w:rPr>
-          <w:rFonts w:ascii="Helvetica" w:eastAsia="Times New Roman" w:hAnsi="Helvetica" w:cs="Times New Roman"/>
-          <w:color w:val="333333"/>
-          <w:shd w:val="clear" w:color="auto" w:fill="FFFFFF"/>
-        </w:rPr>
-        <w:t xml:space="preserve"> provides instant feedback to users on the quality of their data and packages data for further analysis for use in a laboratory information system (LIMS) using the </w:t>
+        <w:t>, including capturing the who, what, where, and when associated with all samples. GeOMe provides instant feedback to users on the quality of their data and packages data for further analysis for use in a laboratory information system (LIMS) using the </w:t>
       </w:r>
       <w:hyperlink r:id="rId6" w:history="1">
         <w:proofErr w:type="spellStart"/>
@@ -705,7 +694,7 @@
           <w:color w:val="333333"/>
           <w:shd w:val="clear" w:color="auto" w:fill="FFFFFF"/>
         </w:rPr>
-        <w:t xml:space="preserve">. </w:t>
+        <w:t xml:space="preserve">. GeOMe also packages submissions for easy delivery to the Sequence Read Archive (SRA) and </w:t>
       </w:r>
       <w:proofErr w:type="spellStart"/>
       <w:r>
@@ -714,7 +703,7 @@
           <w:color w:val="333333"/>
           <w:shd w:val="clear" w:color="auto" w:fill="FFFFFF"/>
         </w:rPr>
-        <w:t>GeOMe</w:t>
+        <w:t>Genbank's</w:t>
       </w:r>
       <w:proofErr w:type="spellEnd"/>
       <w:r>
@@ -723,24 +712,6 @@
           <w:color w:val="333333"/>
           <w:shd w:val="clear" w:color="auto" w:fill="FFFFFF"/>
         </w:rPr>
-        <w:t xml:space="preserve"> also packages submissions for easy delivery to the Sequence Read Archive (SRA) and </w:t>
-      </w:r>
-      <w:proofErr w:type="spellStart"/>
-      <w:r>
-        <w:rPr>
-          <w:rFonts w:ascii="Helvetica" w:eastAsia="Times New Roman" w:hAnsi="Helvetica" w:cs="Times New Roman"/>
-          <w:color w:val="333333"/>
-          <w:shd w:val="clear" w:color="auto" w:fill="FFFFFF"/>
-        </w:rPr>
-        <w:t>Genbank's</w:t>
-      </w:r>
-      <w:proofErr w:type="spellEnd"/>
-      <w:r>
-        <w:rPr>
-          <w:rFonts w:ascii="Helvetica" w:eastAsia="Times New Roman" w:hAnsi="Helvetica" w:cs="Times New Roman"/>
-          <w:color w:val="333333"/>
-          <w:shd w:val="clear" w:color="auto" w:fill="FFFFFF"/>
-        </w:rPr>
         <w:t xml:space="preserve"> Nucleotide database.</w:t>
       </w:r>
     </w:p>
@@ -762,6 +733,9 @@
     </w:p>
     <w:p>
       <w:r>
+        <w:rPr>
+          <w:noProof/>
+        </w:rPr>
         <w:drawing>
           <wp:inline distT="0" distB="0" distL="0" distR="0" wp14:anchorId="27C08699" wp14:editId="1FF86C5B">
             <wp:extent cx="5295900" cy="2895600"/>
@@ -808,6 +782,9 @@
     <w:p/>
     <w:p>
       <w:r>
+        <w:rPr>
+          <w:noProof/>
+        </w:rPr>
         <w:drawing>
           <wp:inline distT="0" distB="0" distL="0" distR="0" wp14:anchorId="1861B18F" wp14:editId="76E56DE6">
             <wp:extent cx="5943600" cy="4759325"/>
@@ -884,6 +861,9 @@
     </w:p>
     <w:p>
       <w:r>
+        <w:rPr>
+          <w:noProof/>
+        </w:rPr>
         <w:drawing>
           <wp:inline distT="0" distB="0" distL="0" distR="0" wp14:anchorId="5AB5FE2C" wp14:editId="12E4D44D">
             <wp:extent cx="5943600" cy="4792980"/>
@@ -1259,6 +1239,9 @@
         <w:ind w:left="360"/>
       </w:pPr>
       <w:r>
+        <w:rPr>
+          <w:noProof/>
+        </w:rPr>
         <w:drawing>
           <wp:inline distT="0" distB="0" distL="0" distR="0" wp14:anchorId="30A94DA0" wp14:editId="4CBB03C3">
             <wp:extent cx="5943600" cy="4837430"/>
@@ -1305,27 +1288,14 @@
         <w:pStyle w:val="Heading2"/>
       </w:pPr>
       <w:bookmarkStart w:id="7" w:name="_Toc487431943"/>
-      <w:proofErr w:type="spellStart"/>
-      <w:r>
-        <w:t>GeOMe</w:t>
-      </w:r>
-      <w:proofErr w:type="spellEnd"/>
-      <w:r>
-        <w:t xml:space="preserve"> R Package</w:t>
+      <w:r>
+        <w:t>GeOMe R Package</w:t>
       </w:r>
       <w:bookmarkEnd w:id="7"/>
     </w:p>
     <w:p>
       <w:r>
-        <w:t xml:space="preserve">A link is available under the tools menu which takes you to the </w:t>
-      </w:r>
-      <w:proofErr w:type="spellStart"/>
-      <w:r>
-        <w:t>GeOMe</w:t>
-      </w:r>
-      <w:proofErr w:type="spellEnd"/>
-      <w:r>
-        <w:t xml:space="preserve"> R package </w:t>
+        <w:t xml:space="preserve">A link is available under the tools menu which takes you to the GeOMe R package </w:t>
       </w:r>
       <w:proofErr w:type="spellStart"/>
       <w:r>
@@ -1360,19 +1330,14 @@
     </w:p>
     <w:p>
       <w:r>
-        <w:t xml:space="preserve">The “Browse Expeditions” option shows all available uploaded expeditions that are part of </w:t>
-      </w:r>
-      <w:proofErr w:type="spellStart"/>
-      <w:r>
-        <w:t>GeOMe</w:t>
-      </w:r>
-      <w:proofErr w:type="spellEnd"/>
-      <w:r>
-        <w:t>.  This pages shows you the number of samples, FASTA sequences, and FASTQ metadata provided for each sample.  Here you have the option of downloading CSV, FASTA, or FASTQ formatted metadata.</w:t>
-      </w:r>
-    </w:p>
-    <w:p>
-      <w:r>
+        <w:t>The “Browse Expeditions” option shows all available uploaded expeditions that are part of GeOMe.  This pages shows you the number of samples, FASTA sequences, and FASTQ metadata provided for each sample.  Here you have the option of downloading CSV, FASTA, or FASTQ formatted metadata.</w:t>
+      </w:r>
+    </w:p>
+    <w:p>
+      <w:r>
+        <w:rPr>
+          <w:noProof/>
+        </w:rPr>
         <w:drawing>
           <wp:inline distT="0" distB="0" distL="0" distR="0" wp14:anchorId="1FA328BC" wp14:editId="6AC9D7D4">
             <wp:extent cx="5943600" cy="3567430"/>
@@ -1424,23 +1389,7 @@
     </w:p>
     <w:p>
       <w:r>
-        <w:t xml:space="preserve">The </w:t>
-      </w:r>
-      <w:proofErr w:type="spellStart"/>
-      <w:r>
-        <w:t>GeOMe</w:t>
-      </w:r>
-      <w:proofErr w:type="spellEnd"/>
-      <w:r>
-        <w:t xml:space="preserve"> query interface enables users to filter on geographic information, any word string as part of the metadata (e.g. “Moorea”), Darwin core terms, expedition names, or any other column that is part of the </w:t>
-      </w:r>
-      <w:proofErr w:type="spellStart"/>
-      <w:r>
-        <w:t>GeOMe</w:t>
-      </w:r>
-      <w:proofErr w:type="spellEnd"/>
-      <w:r>
-        <w:t xml:space="preserve"> specification.    The Query interface returns results either in map form or table form, selectable by clicking on the “Map” or “Table” buttons on the upper right corner of the interface.  The “Download” link enables metadata download of the queried results.</w:t>
+        <w:t>The GeOMe query interface enables users to filter on geographic information, any word string as part of the metadata (e.g. “Moorea”), Darwin core terms, expedition names, or any other column that is part of the GeOMe specification.    The Query interface returns results either in map form or table form, selectable by clicking on the “Map” or “Table” buttons on the upper right corner of the interface.  The “Download” link enables metadata download of the queried results.</w:t>
       </w:r>
     </w:p>
     <w:sectPr>
@@ -2191,6 +2140,7 @@
   <w:style w:type="character" w:default="1" w:styleId="DefaultParagraphFont">
     <w:name w:val="Default Paragraph Font"/>
     <w:uiPriority w:val="1"/>
+    <w:semiHidden/>
     <w:unhideWhenUsed/>
   </w:style>
   <w:style w:type="table" w:default="1" w:styleId="TableNormal">

</xml_diff>

<commit_message>
changes to help documentation
</commit_message>
<xml_diff>
--- a/docs/helpDocumentation.docx
+++ b/docs/helpDocumentation.docx
@@ -6,7 +6,7 @@
       <w:pPr>
         <w:pStyle w:val="Heading1"/>
       </w:pPr>
-      <w:bookmarkStart w:id="0" w:name="_Toc495744220"/>
+      <w:bookmarkStart w:id="0" w:name="_Toc502894337"/>
       <w:r>
         <w:t>GeOMe Help Document</w:t>
       </w:r>
@@ -33,8 +33,6 @@
       <w:r>
         <w:fldChar w:fldCharType="separate"/>
       </w:r>
-      <w:bookmarkStart w:id="1" w:name="_GoBack"/>
-      <w:bookmarkEnd w:id="1"/>
       <w:r>
         <w:rPr>
           <w:noProof/>
@@ -57,7 +55,7 @@
         <w:rPr>
           <w:noProof/>
         </w:rPr>
-        <w:instrText xml:space="preserve"> PAGEREF _Toc495744220 \h </w:instrText>
+        <w:instrText xml:space="preserve"> PAGEREF _Toc502894337 \h </w:instrText>
       </w:r>
       <w:r>
         <w:rPr>
@@ -116,7 +114,7 @@
         <w:rPr>
           <w:noProof/>
         </w:rPr>
-        <w:instrText xml:space="preserve"> PAGEREF _Toc495744221 \h </w:instrText>
+        <w:instrText xml:space="preserve"> PAGEREF _Toc502894338 \h </w:instrText>
       </w:r>
       <w:r>
         <w:rPr>
@@ -175,7 +173,7 @@
         <w:rPr>
           <w:noProof/>
         </w:rPr>
-        <w:instrText xml:space="preserve"> PAGEREF _Toc495744222 \h </w:instrText>
+        <w:instrText xml:space="preserve"> PAGEREF _Toc502894339 \h </w:instrText>
       </w:r>
       <w:r>
         <w:rPr>
@@ -234,7 +232,7 @@
         <w:rPr>
           <w:noProof/>
         </w:rPr>
-        <w:instrText xml:space="preserve"> PAGEREF _Toc495744223 \h </w:instrText>
+        <w:instrText xml:space="preserve"> PAGEREF _Toc502894340 \h </w:instrText>
       </w:r>
       <w:r>
         <w:rPr>
@@ -293,7 +291,7 @@
         <w:rPr>
           <w:noProof/>
         </w:rPr>
-        <w:instrText xml:space="preserve"> PAGEREF _Toc495744224 \h </w:instrText>
+        <w:instrText xml:space="preserve"> PAGEREF _Toc502894341 \h </w:instrText>
       </w:r>
       <w:r>
         <w:rPr>
@@ -352,7 +350,7 @@
         <w:rPr>
           <w:noProof/>
         </w:rPr>
-        <w:instrText xml:space="preserve"> PAGEREF _Toc495744225 \h </w:instrText>
+        <w:instrText xml:space="preserve"> PAGEREF _Toc502894342 \h </w:instrText>
       </w:r>
       <w:r>
         <w:rPr>
@@ -411,7 +409,7 @@
         <w:rPr>
           <w:noProof/>
         </w:rPr>
-        <w:instrText xml:space="preserve"> PAGEREF _Toc495744226 \h </w:instrText>
+        <w:instrText xml:space="preserve"> PAGEREF _Toc502894343 \h </w:instrText>
       </w:r>
       <w:r>
         <w:rPr>
@@ -470,7 +468,7 @@
         <w:rPr>
           <w:noProof/>
         </w:rPr>
-        <w:instrText xml:space="preserve"> PAGEREF _Toc495744227 \h </w:instrText>
+        <w:instrText xml:space="preserve"> PAGEREF _Toc502894344 \h </w:instrText>
       </w:r>
       <w:r>
         <w:rPr>
@@ -529,7 +527,7 @@
         <w:rPr>
           <w:noProof/>
         </w:rPr>
-        <w:instrText xml:space="preserve"> PAGEREF _Toc495744228 \h </w:instrText>
+        <w:instrText xml:space="preserve"> PAGEREF _Toc502894345 \h </w:instrText>
       </w:r>
       <w:r>
         <w:rPr>
@@ -588,7 +586,7 @@
         <w:rPr>
           <w:noProof/>
         </w:rPr>
-        <w:instrText xml:space="preserve"> PAGEREF _Toc495744229 \h </w:instrText>
+        <w:instrText xml:space="preserve"> PAGEREF _Toc502894346 \h </w:instrText>
       </w:r>
       <w:r>
         <w:rPr>
@@ -648,7 +646,7 @@
         <w:rPr>
           <w:noProof/>
         </w:rPr>
-        <w:instrText xml:space="preserve"> PAGEREF _Toc495744230 \h </w:instrText>
+        <w:instrText xml:space="preserve"> PAGEREF _Toc502894347 \h </w:instrText>
       </w:r>
       <w:r>
         <w:rPr>
@@ -708,7 +706,7 @@
         <w:rPr>
           <w:noProof/>
         </w:rPr>
-        <w:instrText xml:space="preserve"> PAGEREF _Toc495744231 \h </w:instrText>
+        <w:instrText xml:space="preserve"> PAGEREF _Toc502894348 \h </w:instrText>
       </w:r>
       <w:r>
         <w:rPr>
@@ -768,7 +766,7 @@
         <w:rPr>
           <w:noProof/>
         </w:rPr>
-        <w:instrText xml:space="preserve"> PAGEREF _Toc495744232 \h </w:instrText>
+        <w:instrText xml:space="preserve"> PAGEREF _Toc502894349 \h </w:instrText>
       </w:r>
       <w:r>
         <w:rPr>
@@ -795,15 +793,115 @@
       </w:r>
     </w:p>
     <w:p>
-      <w:r>
+      <w:pPr>
+        <w:pStyle w:val="TOC1"/>
+        <w:tabs>
+          <w:tab w:val="right" w:leader="dot" w:pos="9350"/>
+        </w:tabs>
+        <w:rPr>
+          <w:rFonts w:eastAsiaTheme="minorEastAsia"/>
+          <w:noProof/>
+        </w:rPr>
+      </w:pPr>
+      <w:r>
+        <w:rPr>
+          <w:noProof/>
+        </w:rPr>
+        <w:t>Cheat sheet for uploading your DIPnet data to the NCBI</w:t>
+      </w:r>
+      <w:r>
+        <w:rPr>
+          <w:noProof/>
+          <w:spacing w:val="-32"/>
+        </w:rPr>
+        <w:t xml:space="preserve"> </w:t>
+      </w:r>
+      <w:r>
+        <w:rPr>
+          <w:noProof/>
+        </w:rPr>
+        <w:t>Short</w:t>
+      </w:r>
+      <w:r>
+        <w:rPr>
+          <w:noProof/>
+          <w:w w:val="99"/>
+        </w:rPr>
+        <w:t xml:space="preserve"> </w:t>
+      </w:r>
+      <w:r>
+        <w:rPr>
+          <w:noProof/>
+        </w:rPr>
+        <w:t>Read Archive</w:t>
+      </w:r>
+      <w:r>
+        <w:rPr>
+          <w:noProof/>
+          <w:spacing w:val="-9"/>
+        </w:rPr>
+        <w:t xml:space="preserve"> </w:t>
+      </w:r>
+      <w:r>
+        <w:rPr>
+          <w:noProof/>
+        </w:rPr>
+        <w:t>(SRA)</w:t>
+      </w:r>
+      <w:r>
+        <w:rPr>
+          <w:noProof/>
+        </w:rPr>
+        <w:tab/>
+      </w:r>
+      <w:r>
+        <w:rPr>
+          <w:noProof/>
+        </w:rPr>
+        <w:fldChar w:fldCharType="begin"/>
+      </w:r>
+      <w:r>
+        <w:rPr>
+          <w:noProof/>
+        </w:rPr>
+        <w:instrText xml:space="preserve"> PAGEREF _Toc502894350 \h </w:instrText>
+      </w:r>
+      <w:r>
+        <w:rPr>
+          <w:noProof/>
+        </w:rPr>
+      </w:r>
+      <w:r>
+        <w:rPr>
+          <w:noProof/>
+        </w:rPr>
+        <w:fldChar w:fldCharType="separate"/>
+      </w:r>
+      <w:r>
+        <w:rPr>
+          <w:noProof/>
+        </w:rPr>
+        <w:t>7</w:t>
+      </w:r>
+      <w:r>
+        <w:rPr>
+          <w:noProof/>
+        </w:rPr>
         <w:fldChar w:fldCharType="end"/>
       </w:r>
     </w:p>
     <w:p>
+      <w:r>
+        <w:fldChar w:fldCharType="end"/>
+      </w:r>
+      <w:bookmarkStart w:id="1" w:name="_GoBack"/>
+      <w:bookmarkEnd w:id="1"/>
+    </w:p>
+    <w:p>
       <w:pPr>
         <w:pStyle w:val="Heading2"/>
       </w:pPr>
-      <w:bookmarkStart w:id="2" w:name="_Toc495744221"/>
+      <w:bookmarkStart w:id="2" w:name="_Toc502894338"/>
       <w:r>
         <w:t>Introduction</w:t>
       </w:r>
@@ -961,7 +1059,7 @@
       <w:pPr>
         <w:pStyle w:val="Heading2"/>
       </w:pPr>
-      <w:bookmarkStart w:id="3" w:name="_Toc495744222"/>
+      <w:bookmarkStart w:id="3" w:name="_Toc502894339"/>
       <w:r>
         <w:t>Generate Template</w:t>
       </w:r>
@@ -1069,7 +1167,7 @@
       <w:pPr>
         <w:pStyle w:val="Heading2"/>
       </w:pPr>
-      <w:bookmarkStart w:id="4" w:name="_Toc495744223"/>
+      <w:bookmarkStart w:id="4" w:name="_Toc502894340"/>
       <w:r>
         <w:t>Validate and Load Data</w:t>
       </w:r>
@@ -1089,7 +1187,7 @@
       <w:pPr>
         <w:pStyle w:val="Heading3"/>
       </w:pPr>
-      <w:bookmarkStart w:id="5" w:name="_Toc495744224"/>
+      <w:bookmarkStart w:id="5" w:name="_Toc502894341"/>
       <w:r>
         <w:t>FASTA Upload Example</w:t>
       </w:r>
@@ -1147,7 +1245,7 @@
       <w:pPr>
         <w:pStyle w:val="Heading3"/>
       </w:pPr>
-      <w:bookmarkStart w:id="6" w:name="_Toc495744225"/>
+      <w:bookmarkStart w:id="6" w:name="_Toc502894342"/>
       <w:r>
         <w:t>FASTQ Upload Example</w:t>
       </w:r>
@@ -1528,7 +1626,7 @@
       <w:pPr>
         <w:pStyle w:val="Heading2"/>
       </w:pPr>
-      <w:bookmarkStart w:id="7" w:name="_Toc495744226"/>
+      <w:bookmarkStart w:id="7" w:name="_Toc502894343"/>
       <w:r>
         <w:t>GeOMe R Package</w:t>
       </w:r>
@@ -1571,7 +1669,7 @@
       <w:pPr>
         <w:pStyle w:val="Heading2"/>
       </w:pPr>
-      <w:bookmarkStart w:id="8" w:name="_Toc495744227"/>
+      <w:bookmarkStart w:id="8" w:name="_Toc502894344"/>
       <w:r>
         <w:t>Browse Expeditions</w:t>
       </w:r>
@@ -1630,7 +1728,7 @@
       <w:pPr>
         <w:pStyle w:val="Heading2"/>
       </w:pPr>
-      <w:bookmarkStart w:id="9" w:name="_Toc495744228"/>
+      <w:bookmarkStart w:id="9" w:name="_Toc502894345"/>
       <w:r>
         <w:t>Query</w:t>
       </w:r>
@@ -1646,7 +1744,7 @@
       <w:pPr>
         <w:pStyle w:val="Heading2"/>
       </w:pPr>
-      <w:bookmarkStart w:id="10" w:name="_Toc495744229"/>
+      <w:bookmarkStart w:id="10" w:name="_Toc502894346"/>
       <w:r>
         <w:t>Accession Numbers and Sample Identifiers</w:t>
       </w:r>
@@ -1719,7 +1817,7 @@
           <w:rFonts w:eastAsia="Times New Roman"/>
         </w:rPr>
       </w:pPr>
-      <w:bookmarkStart w:id="11" w:name="_Toc495744230"/>
+      <w:bookmarkStart w:id="11" w:name="_Toc502894347"/>
       <w:r>
         <w:rPr>
           <w:rFonts w:eastAsia="Times New Roman"/>
@@ -1894,7 +1992,7 @@
           <w:rFonts w:eastAsia="Times New Roman"/>
         </w:rPr>
       </w:pPr>
-      <w:bookmarkStart w:id="12" w:name="_Toc495744231"/>
+      <w:bookmarkStart w:id="12" w:name="_Toc502894348"/>
       <w:r>
         <w:rPr>
           <w:rFonts w:eastAsia="Times New Roman"/>
@@ -1920,25 +2018,7 @@
         <w:rPr>
           <w:rFonts w:eastAsia="Times New Roman"/>
         </w:rPr>
-        <w:t>Y</w:t>
-      </w:r>
-      <w:r>
-        <w:rPr>
-          <w:rFonts w:eastAsia="Times New Roman"/>
-        </w:rPr>
-        <w:t xml:space="preserve">ou can find </w:t>
-      </w:r>
-      <w:r>
-        <w:rPr>
-          <w:rFonts w:eastAsia="Times New Roman"/>
-        </w:rPr>
-        <w:t xml:space="preserve">dataset identifiers by </w:t>
-      </w:r>
-      <w:r>
-        <w:rPr>
-          <w:rFonts w:eastAsia="Times New Roman"/>
-        </w:rPr>
-        <w:t xml:space="preserve">going to "Tools -&gt; Browse Expeditions" </w:t>
+        <w:t xml:space="preserve">You can find dataset identifiers by going to "Tools -&gt; Browse Expeditions" </w:t>
       </w:r>
       <w:proofErr w:type="gramStart"/>
       <w:r>
@@ -1982,7 +2062,7 @@
           <w:rFonts w:eastAsia="Times New Roman"/>
         </w:rPr>
       </w:pPr>
-      <w:bookmarkStart w:id="13" w:name="_Toc495744232"/>
+      <w:bookmarkStart w:id="13" w:name="_Toc502894349"/>
       <w:r>
         <w:rPr>
           <w:rFonts w:eastAsia="Times New Roman"/>
@@ -2029,19 +2109,7 @@
         <w:rPr>
           <w:rFonts w:eastAsia="Times New Roman"/>
         </w:rPr>
-        <w:t xml:space="preserve"> path</w:t>
-      </w:r>
-      <w:r>
-        <w:rPr>
-          <w:rFonts w:eastAsia="Times New Roman"/>
-        </w:rPr>
-        <w:t xml:space="preserve"> described in this document</w:t>
-      </w:r>
-      <w:r>
-        <w:rPr>
-          <w:rFonts w:eastAsia="Times New Roman"/>
-        </w:rPr>
-        <w:t xml:space="preserve"> you can enter the resolvable GUID for the </w:t>
+        <w:t xml:space="preserve"> path described in this document you can enter the resolvable GUID for the </w:t>
       </w:r>
       <w:proofErr w:type="spellStart"/>
       <w:r>
@@ -2132,6 +2200,1064 @@
         <w:t xml:space="preserve"> Accession identifiers for FASTA data submissions, so these will need to be researched independently.</w:t>
       </w:r>
     </w:p>
+    <w:p/>
+    <w:p/>
+    <w:p>
+      <w:pPr>
+        <w:pStyle w:val="Heading1"/>
+        <w:rPr>
+          <w:rFonts w:eastAsia="Times New Roman" w:hAnsi="Times New Roman" w:cs="Times New Roman"/>
+          <w:szCs w:val="40"/>
+        </w:rPr>
+      </w:pPr>
+      <w:bookmarkStart w:id="14" w:name="_Toc502894350"/>
+      <w:r>
+        <w:t xml:space="preserve">Cheat sheet for uploading your </w:t>
+      </w:r>
+      <w:proofErr w:type="spellStart"/>
+      <w:r>
+        <w:t>DIPnet</w:t>
+      </w:r>
+      <w:proofErr w:type="spellEnd"/>
+      <w:r>
+        <w:t xml:space="preserve"> data to the NCBI</w:t>
+      </w:r>
+      <w:r>
+        <w:rPr>
+          <w:spacing w:val="-32"/>
+        </w:rPr>
+        <w:t xml:space="preserve"> </w:t>
+      </w:r>
+      <w:r>
+        <w:t>Short</w:t>
+      </w:r>
+      <w:r>
+        <w:rPr>
+          <w:w w:val="99"/>
+        </w:rPr>
+        <w:t xml:space="preserve"> </w:t>
+      </w:r>
+      <w:r>
+        <w:t>Read Archive</w:t>
+      </w:r>
+      <w:r>
+        <w:rPr>
+          <w:spacing w:val="-9"/>
+        </w:rPr>
+        <w:t xml:space="preserve"> </w:t>
+      </w:r>
+      <w:r>
+        <w:t>(SRA)</w:t>
+      </w:r>
+      <w:bookmarkEnd w:id="14"/>
+    </w:p>
+    <w:p>
+      <w:pPr>
+        <w:pStyle w:val="BodyText"/>
+        <w:spacing w:before="275"/>
+        <w:ind w:right="57"/>
+      </w:pPr>
+      <w:r>
+        <w:t xml:space="preserve">After submitting your metadata to </w:t>
+      </w:r>
+      <w:proofErr w:type="spellStart"/>
+      <w:r>
+        <w:t>DIPnet</w:t>
+      </w:r>
+      <w:proofErr w:type="spellEnd"/>
+      <w:r>
+        <w:t xml:space="preserve"> two files will be produced the </w:t>
+      </w:r>
+      <w:proofErr w:type="spellStart"/>
+      <w:r>
+        <w:t>bioSample-attributes.tsv</w:t>
+      </w:r>
+      <w:proofErr w:type="spellEnd"/>
+      <w:r>
+        <w:t xml:space="preserve"> and the</w:t>
+      </w:r>
+      <w:r>
+        <w:rPr>
+          <w:spacing w:val="-2"/>
+        </w:rPr>
+        <w:t xml:space="preserve"> </w:t>
+      </w:r>
+      <w:proofErr w:type="spellStart"/>
+      <w:r>
+        <w:t>sra</w:t>
+      </w:r>
+      <w:proofErr w:type="spellEnd"/>
+      <w:r>
+        <w:t xml:space="preserve">- </w:t>
+      </w:r>
+      <w:proofErr w:type="spellStart"/>
+      <w:r>
+        <w:t>metadata.tsv</w:t>
+      </w:r>
+      <w:proofErr w:type="spellEnd"/>
+      <w:r>
+        <w:t xml:space="preserve"> files and you will be directed to SRA to upload your data. There are several steps but the</w:t>
+      </w:r>
+      <w:r>
+        <w:rPr>
+          <w:spacing w:val="-2"/>
+        </w:rPr>
+        <w:t xml:space="preserve"> </w:t>
+      </w:r>
+      <w:r>
+        <w:t>creation of those two files will streamline the process</w:t>
+      </w:r>
+      <w:r>
+        <w:rPr>
+          <w:spacing w:val="-1"/>
+        </w:rPr>
+        <w:t xml:space="preserve"> </w:t>
+      </w:r>
+      <w:r>
+        <w:t>significantly!</w:t>
+      </w:r>
+    </w:p>
+    <w:p>
+      <w:pPr>
+        <w:pStyle w:val="BodyText"/>
+        <w:spacing w:before="275"/>
+        <w:ind w:right="57"/>
+      </w:pPr>
+      <w:r>
+        <w:t xml:space="preserve">If you don’t already have a NCBI </w:t>
+      </w:r>
+      <w:proofErr w:type="gramStart"/>
+      <w:r>
+        <w:t>account</w:t>
+      </w:r>
+      <w:proofErr w:type="gramEnd"/>
+      <w:r>
+        <w:t xml:space="preserve"> you will need to create one. If you do have an </w:t>
+      </w:r>
+      <w:proofErr w:type="gramStart"/>
+      <w:r>
+        <w:t>account</w:t>
+      </w:r>
+      <w:proofErr w:type="gramEnd"/>
+      <w:r>
+        <w:t xml:space="preserve"> then sign in using the tab at the top right corner of page.</w:t>
+      </w:r>
+    </w:p>
+    <w:p>
+      <w:pPr>
+        <w:pStyle w:val="BodyText"/>
+        <w:spacing w:before="275"/>
+        <w:ind w:right="57"/>
+      </w:pPr>
+      <w:r>
+        <w:t>After you sign in start a new submission</w:t>
+      </w:r>
+    </w:p>
+    <w:p>
+      <w:pPr>
+        <w:rPr>
+          <w:rFonts w:ascii="Times New Roman" w:eastAsia="Times New Roman" w:hAnsi="Times New Roman" w:cs="Times New Roman"/>
+        </w:rPr>
+      </w:pPr>
+    </w:p>
+    <w:p>
+      <w:pPr>
+        <w:ind w:left="119" w:right="57"/>
+        <w:rPr>
+          <w:rFonts w:ascii="Times New Roman" w:eastAsia="Times New Roman" w:hAnsi="Times New Roman" w:cs="Times New Roman"/>
+        </w:rPr>
+      </w:pPr>
+      <w:r>
+        <w:rPr>
+          <w:rFonts w:ascii="Times New Roman"/>
+          <w:b/>
+        </w:rPr>
+        <w:t>Step 1</w:t>
+      </w:r>
+      <w:r>
+        <w:rPr>
+          <w:rFonts w:ascii="Times New Roman"/>
+        </w:rPr>
+        <w:t>:</w:t>
+      </w:r>
+      <w:r>
+        <w:rPr>
+          <w:rFonts w:ascii="Times New Roman"/>
+          <w:spacing w:val="-1"/>
+        </w:rPr>
+        <w:t xml:space="preserve"> </w:t>
+      </w:r>
+      <w:r>
+        <w:rPr>
+          <w:rFonts w:ascii="Times New Roman"/>
+        </w:rPr>
+        <w:t>Submitter</w:t>
+      </w:r>
+    </w:p>
+    <w:p>
+      <w:pPr>
+        <w:pStyle w:val="BodyText"/>
+        <w:spacing w:before="2"/>
+        <w:ind w:right="57" w:firstLine="180"/>
+      </w:pPr>
+      <w:r>
+        <w:t xml:space="preserve">Enter your personal information </w:t>
+      </w:r>
+    </w:p>
+    <w:p>
+      <w:pPr>
+        <w:rPr>
+          <w:rFonts w:ascii="Times New Roman" w:eastAsia="Times New Roman" w:hAnsi="Times New Roman" w:cs="Times New Roman"/>
+        </w:rPr>
+      </w:pPr>
+    </w:p>
+    <w:p>
+      <w:pPr>
+        <w:spacing w:line="275" w:lineRule="exact"/>
+        <w:ind w:left="119" w:right="57"/>
+        <w:rPr>
+          <w:rFonts w:ascii="Times New Roman" w:eastAsia="Times New Roman" w:hAnsi="Times New Roman" w:cs="Times New Roman"/>
+        </w:rPr>
+      </w:pPr>
+      <w:r>
+        <w:rPr>
+          <w:rFonts w:ascii="Times New Roman"/>
+          <w:b/>
+        </w:rPr>
+        <w:t>Step 2</w:t>
+      </w:r>
+      <w:r>
+        <w:rPr>
+          <w:rFonts w:ascii="Times New Roman"/>
+        </w:rPr>
+        <w:t>: General</w:t>
+      </w:r>
+      <w:r>
+        <w:rPr>
+          <w:rFonts w:ascii="Times New Roman"/>
+          <w:spacing w:val="-1"/>
+        </w:rPr>
+        <w:t xml:space="preserve"> </w:t>
+      </w:r>
+      <w:r>
+        <w:rPr>
+          <w:rFonts w:ascii="Times New Roman"/>
+        </w:rPr>
+        <w:t>Info</w:t>
+      </w:r>
+    </w:p>
+    <w:p>
+      <w:pPr>
+        <w:pStyle w:val="BodyText"/>
+        <w:spacing w:line="275" w:lineRule="exact"/>
+        <w:ind w:left="299" w:right="57"/>
+      </w:pPr>
+      <w:r>
+        <w:t>You will be asked two important questions</w:t>
+      </w:r>
+      <w:r>
+        <w:rPr>
+          <w:spacing w:val="-1"/>
+        </w:rPr>
+        <w:t xml:space="preserve"> </w:t>
+      </w:r>
+      <w:r>
+        <w:t>here:</w:t>
+      </w:r>
+    </w:p>
+    <w:p>
+      <w:pPr>
+        <w:rPr>
+          <w:rFonts w:ascii="Times New Roman" w:eastAsia="Times New Roman" w:hAnsi="Times New Roman" w:cs="Times New Roman"/>
+        </w:rPr>
+      </w:pPr>
+    </w:p>
+    <w:p>
+      <w:pPr>
+        <w:pStyle w:val="ListParagraph"/>
+        <w:widowControl w:val="0"/>
+        <w:numPr>
+          <w:ilvl w:val="0"/>
+          <w:numId w:val="3"/>
+        </w:numPr>
+        <w:tabs>
+          <w:tab w:val="left" w:pos="539"/>
+        </w:tabs>
+        <w:ind w:right="57" w:firstLine="0"/>
+        <w:contextualSpacing w:val="0"/>
+        <w:rPr>
+          <w:rFonts w:ascii="Times New Roman" w:eastAsia="Times New Roman" w:hAnsi="Times New Roman" w:cs="Times New Roman"/>
+        </w:rPr>
+      </w:pPr>
+      <w:r>
+        <w:rPr>
+          <w:rFonts w:ascii="Times New Roman"/>
+        </w:rPr>
+        <w:t xml:space="preserve">Did you already register a </w:t>
+      </w:r>
+      <w:proofErr w:type="spellStart"/>
+      <w:r>
+        <w:rPr>
+          <w:rFonts w:ascii="Times New Roman"/>
+        </w:rPr>
+        <w:t>BioProject</w:t>
+      </w:r>
+      <w:proofErr w:type="spellEnd"/>
+      <w:r>
+        <w:rPr>
+          <w:rFonts w:ascii="Times New Roman"/>
+        </w:rPr>
+        <w:t xml:space="preserve"> for this data set?</w:t>
+      </w:r>
+    </w:p>
+    <w:p>
+      <w:pPr>
+        <w:pStyle w:val="ListParagraph"/>
+        <w:widowControl w:val="0"/>
+        <w:numPr>
+          <w:ilvl w:val="0"/>
+          <w:numId w:val="3"/>
+        </w:numPr>
+        <w:tabs>
+          <w:tab w:val="left" w:pos="539"/>
+        </w:tabs>
+        <w:spacing w:before="2" w:line="480" w:lineRule="auto"/>
+        <w:ind w:right="4433" w:firstLine="0"/>
+        <w:contextualSpacing w:val="0"/>
+        <w:rPr>
+          <w:rFonts w:ascii="Times New Roman" w:eastAsia="Times New Roman" w:hAnsi="Times New Roman" w:cs="Times New Roman"/>
+        </w:rPr>
+      </w:pPr>
+      <w:r>
+        <w:rPr>
+          <w:rFonts w:ascii="Times New Roman"/>
+        </w:rPr>
+        <w:t xml:space="preserve">Did you already register </w:t>
+      </w:r>
+      <w:proofErr w:type="spellStart"/>
+      <w:r>
+        <w:rPr>
+          <w:rFonts w:ascii="Times New Roman"/>
+        </w:rPr>
+        <w:t>BioSamples</w:t>
+      </w:r>
+      <w:proofErr w:type="spellEnd"/>
+      <w:r>
+        <w:rPr>
+          <w:rFonts w:ascii="Times New Roman"/>
+        </w:rPr>
+        <w:t xml:space="preserve"> for this</w:t>
+      </w:r>
+      <w:r>
+        <w:rPr>
+          <w:rFonts w:ascii="Times New Roman"/>
+          <w:spacing w:val="-1"/>
+        </w:rPr>
+        <w:t xml:space="preserve"> </w:t>
+      </w:r>
+      <w:r>
+        <w:rPr>
+          <w:rFonts w:ascii="Times New Roman"/>
+        </w:rPr>
+        <w:t>data set?</w:t>
+      </w:r>
+    </w:p>
+    <w:p>
+      <w:pPr>
+        <w:pStyle w:val="ListParagraph"/>
+        <w:tabs>
+          <w:tab w:val="left" w:pos="539"/>
+        </w:tabs>
+        <w:spacing w:before="2" w:line="480" w:lineRule="auto"/>
+        <w:ind w:left="299" w:right="4433"/>
+        <w:rPr>
+          <w:rFonts w:ascii="Times New Roman" w:eastAsia="Times New Roman" w:hAnsi="Times New Roman" w:cs="Times New Roman"/>
+        </w:rPr>
+      </w:pPr>
+      <w:r>
+        <w:rPr>
+          <w:rFonts w:ascii="Times New Roman"/>
+          <w:w w:val="99"/>
+        </w:rPr>
+        <w:t xml:space="preserve"> </w:t>
+      </w:r>
+      <w:r>
+        <w:rPr>
+          <w:rFonts w:ascii="Times New Roman"/>
+        </w:rPr>
+        <w:t>In the majority of cases the answer to both questions will be NO</w:t>
+      </w:r>
+    </w:p>
+    <w:p>
+      <w:pPr>
+        <w:pStyle w:val="BodyText"/>
+        <w:spacing w:before="10"/>
+        <w:ind w:right="57" w:firstLine="180"/>
+      </w:pPr>
+      <w:r>
+        <w:t>The following instructions are based on the user answering “NO” to both of the above</w:t>
+      </w:r>
+      <w:r>
+        <w:rPr>
+          <w:spacing w:val="-1"/>
+        </w:rPr>
+        <w:t xml:space="preserve"> </w:t>
+      </w:r>
+      <w:r>
+        <w:t>questions.</w:t>
+      </w:r>
+    </w:p>
+    <w:p>
+      <w:pPr>
+        <w:rPr>
+          <w:rFonts w:ascii="Times New Roman" w:eastAsia="Times New Roman" w:hAnsi="Times New Roman" w:cs="Times New Roman"/>
+        </w:rPr>
+      </w:pPr>
+    </w:p>
+    <w:p>
+      <w:pPr>
+        <w:spacing w:line="275" w:lineRule="exact"/>
+        <w:ind w:left="119" w:right="57"/>
+        <w:rPr>
+          <w:rFonts w:ascii="Times New Roman" w:eastAsia="Times New Roman" w:hAnsi="Times New Roman" w:cs="Times New Roman"/>
+        </w:rPr>
+      </w:pPr>
+      <w:r>
+        <w:rPr>
+          <w:rFonts w:ascii="Times New Roman"/>
+          <w:b/>
+        </w:rPr>
+        <w:t>Step 3</w:t>
+      </w:r>
+      <w:r>
+        <w:rPr>
+          <w:rFonts w:ascii="Times New Roman"/>
+        </w:rPr>
+        <w:t>: Project</w:t>
+      </w:r>
+      <w:r>
+        <w:rPr>
+          <w:rFonts w:ascii="Times New Roman"/>
+          <w:spacing w:val="-1"/>
+        </w:rPr>
+        <w:t xml:space="preserve"> </w:t>
+      </w:r>
+      <w:r>
+        <w:rPr>
+          <w:rFonts w:ascii="Times New Roman"/>
+        </w:rPr>
+        <w:t>Info</w:t>
+      </w:r>
+    </w:p>
+    <w:p>
+      <w:pPr>
+        <w:pStyle w:val="BodyText"/>
+        <w:spacing w:line="275" w:lineRule="exact"/>
+        <w:ind w:left="299" w:right="57"/>
+      </w:pPr>
+      <w:r>
+        <w:t>Fill in project information. For</w:t>
+      </w:r>
+      <w:r>
+        <w:rPr>
+          <w:spacing w:val="-1"/>
+        </w:rPr>
+        <w:t xml:space="preserve"> </w:t>
+      </w:r>
+      <w:r>
+        <w:t>example:</w:t>
+      </w:r>
+    </w:p>
+    <w:p>
+      <w:pPr>
+        <w:pStyle w:val="BodyText"/>
+        <w:spacing w:before="2" w:line="275" w:lineRule="exact"/>
+        <w:ind w:left="839" w:right="57"/>
+      </w:pPr>
+      <w:r>
+        <w:t>Project Title:</w:t>
+      </w:r>
+      <w:r>
+        <w:rPr>
+          <w:spacing w:val="-1"/>
+        </w:rPr>
+        <w:t xml:space="preserve"> </w:t>
+      </w:r>
+      <w:proofErr w:type="spellStart"/>
+      <w:r>
+        <w:t>Acanthurus_reversus_RADSeq_data</w:t>
+      </w:r>
+      <w:proofErr w:type="spellEnd"/>
+    </w:p>
+    <w:p>
+      <w:pPr>
+        <w:pStyle w:val="BodyText"/>
+        <w:spacing w:line="242" w:lineRule="auto"/>
+        <w:ind w:left="839" w:right="2170"/>
+      </w:pPr>
+      <w:r>
+        <w:t xml:space="preserve">Project Description: </w:t>
+      </w:r>
+      <w:proofErr w:type="spellStart"/>
+      <w:r>
+        <w:t>RADSeq</w:t>
+      </w:r>
+      <w:proofErr w:type="spellEnd"/>
+      <w:r>
+        <w:t xml:space="preserve"> data for the reef fish </w:t>
+      </w:r>
+      <w:proofErr w:type="spellStart"/>
+      <w:r>
+        <w:t>Acanthurus</w:t>
+      </w:r>
+      <w:proofErr w:type="spellEnd"/>
+      <w:r>
+        <w:rPr>
+          <w:spacing w:val="-1"/>
+        </w:rPr>
+        <w:t xml:space="preserve"> </w:t>
+      </w:r>
+      <w:proofErr w:type="spellStart"/>
+      <w:r>
+        <w:t>reversus</w:t>
+      </w:r>
+      <w:proofErr w:type="spellEnd"/>
+      <w:r>
+        <w:t xml:space="preserve"> Relevance:</w:t>
+      </w:r>
+      <w:r>
+        <w:rPr>
+          <w:spacing w:val="-1"/>
+        </w:rPr>
+        <w:t xml:space="preserve"> </w:t>
+      </w:r>
+      <w:r>
+        <w:t>Evolution</w:t>
+      </w:r>
+    </w:p>
+    <w:p>
+      <w:pPr>
+        <w:pStyle w:val="BodyText"/>
+        <w:spacing w:line="242" w:lineRule="auto"/>
+        <w:ind w:left="839" w:right="2170"/>
+      </w:pPr>
+      <w:r>
+        <w:t>Is your project part of a larger initiative that is already registered with</w:t>
+      </w:r>
+      <w:r>
+        <w:rPr>
+          <w:spacing w:val="-2"/>
+        </w:rPr>
+        <w:t xml:space="preserve"> </w:t>
+      </w:r>
+      <w:r>
+        <w:t>NCBI?</w:t>
+      </w:r>
+    </w:p>
+    <w:p>
+      <w:pPr>
+        <w:pStyle w:val="BodyText"/>
+        <w:spacing w:line="242" w:lineRule="auto"/>
+        <w:ind w:left="839" w:right="2170" w:firstLine="601"/>
+      </w:pPr>
+      <w:r>
+        <w:t>Most likely No</w:t>
+      </w:r>
+    </w:p>
+    <w:p>
+      <w:pPr>
+        <w:pStyle w:val="BodyText"/>
+        <w:spacing w:line="242" w:lineRule="auto"/>
+        <w:ind w:right="2170" w:firstLine="601"/>
+      </w:pPr>
+      <w:r>
+        <w:t xml:space="preserve"> External links: Add if</w:t>
+      </w:r>
+      <w:r>
+        <w:rPr>
+          <w:spacing w:val="-1"/>
+        </w:rPr>
+        <w:t xml:space="preserve"> </w:t>
+      </w:r>
+      <w:r>
+        <w:t>relevant</w:t>
+      </w:r>
+    </w:p>
+    <w:p>
+      <w:pPr>
+        <w:pStyle w:val="BodyText"/>
+        <w:spacing w:line="271" w:lineRule="exact"/>
+        <w:ind w:right="57" w:firstLine="720"/>
+      </w:pPr>
+      <w:r>
+        <w:t>Select your grants: If</w:t>
+      </w:r>
+      <w:r>
+        <w:rPr>
+          <w:spacing w:val="-1"/>
+        </w:rPr>
+        <w:t xml:space="preserve"> </w:t>
+      </w:r>
+      <w:r>
+        <w:t>relevant</w:t>
+      </w:r>
+    </w:p>
+    <w:p>
+      <w:pPr>
+        <w:rPr>
+          <w:rFonts w:ascii="Times New Roman" w:eastAsia="Times New Roman" w:hAnsi="Times New Roman" w:cs="Times New Roman"/>
+        </w:rPr>
+      </w:pPr>
+    </w:p>
+    <w:p>
+      <w:pPr>
+        <w:spacing w:line="275" w:lineRule="exact"/>
+        <w:ind w:left="119" w:right="57"/>
+        <w:rPr>
+          <w:rFonts w:ascii="Times New Roman" w:eastAsia="Times New Roman" w:hAnsi="Times New Roman" w:cs="Times New Roman"/>
+        </w:rPr>
+      </w:pPr>
+      <w:r>
+        <w:rPr>
+          <w:rFonts w:ascii="Times New Roman"/>
+          <w:b/>
+        </w:rPr>
+        <w:t>Step 4</w:t>
+      </w:r>
+      <w:r>
+        <w:rPr>
+          <w:rFonts w:ascii="Times New Roman"/>
+        </w:rPr>
+        <w:t xml:space="preserve">: </w:t>
+      </w:r>
+      <w:proofErr w:type="spellStart"/>
+      <w:r>
+        <w:rPr>
+          <w:rFonts w:ascii="Times New Roman"/>
+        </w:rPr>
+        <w:t>Biosample</w:t>
+      </w:r>
+      <w:proofErr w:type="spellEnd"/>
+      <w:r>
+        <w:rPr>
+          <w:rFonts w:ascii="Times New Roman"/>
+          <w:spacing w:val="-1"/>
+        </w:rPr>
+        <w:t xml:space="preserve"> </w:t>
+      </w:r>
+      <w:r>
+        <w:rPr>
+          <w:rFonts w:ascii="Times New Roman"/>
+        </w:rPr>
+        <w:t>type</w:t>
+      </w:r>
+    </w:p>
+    <w:p>
+      <w:pPr>
+        <w:pStyle w:val="BodyText"/>
+        <w:spacing w:before="3" w:line="274" w:lineRule="exact"/>
+        <w:ind w:left="299" w:right="57"/>
+      </w:pPr>
+      <w:r>
+        <w:t xml:space="preserve">Here you choose your sample type. Most </w:t>
+      </w:r>
+      <w:proofErr w:type="spellStart"/>
+      <w:r>
+        <w:t>DIPnet</w:t>
+      </w:r>
+      <w:proofErr w:type="spellEnd"/>
+      <w:r>
+        <w:t xml:space="preserve"> members will check either “Invertebrates” OR</w:t>
+      </w:r>
+      <w:r>
+        <w:rPr>
+          <w:spacing w:val="-1"/>
+        </w:rPr>
+        <w:t xml:space="preserve"> </w:t>
+      </w:r>
+      <w:r>
+        <w:t>“Model</w:t>
+      </w:r>
+      <w:r>
+        <w:rPr>
+          <w:w w:val="99"/>
+        </w:rPr>
+        <w:t xml:space="preserve"> </w:t>
+      </w:r>
+      <w:r>
+        <w:t>organism or animal sample” for</w:t>
+      </w:r>
+      <w:r>
+        <w:rPr>
+          <w:spacing w:val="-1"/>
+        </w:rPr>
+        <w:t xml:space="preserve"> </w:t>
+      </w:r>
+      <w:r>
+        <w:t>vertebrates.</w:t>
+      </w:r>
+    </w:p>
+    <w:p>
+      <w:pPr>
+        <w:spacing w:before="9"/>
+        <w:rPr>
+          <w:rFonts w:ascii="Times New Roman" w:eastAsia="Times New Roman" w:hAnsi="Times New Roman" w:cs="Times New Roman"/>
+          <w:sz w:val="23"/>
+          <w:szCs w:val="23"/>
+        </w:rPr>
+      </w:pPr>
+    </w:p>
+    <w:p>
+      <w:pPr>
+        <w:ind w:left="119" w:right="57"/>
+        <w:rPr>
+          <w:rFonts w:ascii="Times New Roman" w:eastAsia="Times New Roman" w:hAnsi="Times New Roman" w:cs="Times New Roman"/>
+        </w:rPr>
+      </w:pPr>
+      <w:r>
+        <w:rPr>
+          <w:rFonts w:ascii="Times New Roman"/>
+          <w:b/>
+        </w:rPr>
+        <w:t>Step 5</w:t>
+      </w:r>
+      <w:r>
+        <w:rPr>
+          <w:rFonts w:ascii="Times New Roman"/>
+        </w:rPr>
+        <w:t xml:space="preserve">: </w:t>
+      </w:r>
+      <w:proofErr w:type="spellStart"/>
+      <w:r>
+        <w:rPr>
+          <w:rFonts w:ascii="Times New Roman"/>
+        </w:rPr>
+        <w:t>Biosample</w:t>
+      </w:r>
+      <w:proofErr w:type="spellEnd"/>
+      <w:r>
+        <w:rPr>
+          <w:rFonts w:ascii="Times New Roman"/>
+          <w:spacing w:val="-1"/>
+        </w:rPr>
+        <w:t xml:space="preserve"> </w:t>
+      </w:r>
+      <w:r>
+        <w:rPr>
+          <w:rFonts w:ascii="Times New Roman"/>
+        </w:rPr>
+        <w:t>attributes</w:t>
+      </w:r>
+    </w:p>
+    <w:p>
+      <w:pPr>
+        <w:widowControl w:val="0"/>
+        <w:ind w:left="360" w:right="57"/>
+        <w:rPr>
+          <w:rFonts w:ascii="Times New Roman" w:eastAsia="Times New Roman" w:hAnsi="Times New Roman" w:cs="Times New Roman"/>
+        </w:rPr>
+      </w:pPr>
+      <w:r>
+        <w:rPr>
+          <w:rFonts w:ascii="Times New Roman" w:eastAsia="Times New Roman" w:hAnsi="Times New Roman" w:cs="Times New Roman"/>
+          <w:color w:val="000000"/>
+          <w:shd w:val="clear" w:color="auto" w:fill="FFFFFF"/>
+        </w:rPr>
+        <w:t xml:space="preserve">Upload the </w:t>
+      </w:r>
+      <w:proofErr w:type="spellStart"/>
+      <w:r>
+        <w:rPr>
+          <w:rFonts w:ascii="Times New Roman" w:eastAsia="Times New Roman" w:hAnsi="Times New Roman" w:cs="Times New Roman"/>
+          <w:color w:val="000000"/>
+          <w:shd w:val="clear" w:color="auto" w:fill="FFFFFF"/>
+        </w:rPr>
+        <w:t>bioSample</w:t>
+      </w:r>
+      <w:proofErr w:type="spellEnd"/>
+      <w:r>
+        <w:rPr>
+          <w:rFonts w:ascii="Times New Roman" w:eastAsia="Times New Roman" w:hAnsi="Times New Roman" w:cs="Times New Roman"/>
+          <w:color w:val="000000"/>
+          <w:shd w:val="clear" w:color="auto" w:fill="FFFFFF"/>
+        </w:rPr>
+        <w:t xml:space="preserve">-attributes file </w:t>
+      </w:r>
+      <w:proofErr w:type="gramStart"/>
+      <w:r>
+        <w:rPr>
+          <w:rFonts w:ascii="Times New Roman" w:eastAsia="Times New Roman" w:hAnsi="Times New Roman" w:cs="Times New Roman"/>
+          <w:color w:val="000000"/>
+          <w:shd w:val="clear" w:color="auto" w:fill="FFFFFF"/>
+        </w:rPr>
+        <w:t>(.</w:t>
+      </w:r>
+      <w:proofErr w:type="spellStart"/>
+      <w:r>
+        <w:rPr>
+          <w:rFonts w:ascii="Times New Roman" w:eastAsia="Times New Roman" w:hAnsi="Times New Roman" w:cs="Times New Roman"/>
+          <w:color w:val="000000"/>
+          <w:shd w:val="clear" w:color="auto" w:fill="FFFFFF"/>
+        </w:rPr>
+        <w:t>tsv</w:t>
+      </w:r>
+      <w:proofErr w:type="spellEnd"/>
+      <w:proofErr w:type="gramEnd"/>
+      <w:r>
+        <w:rPr>
+          <w:rFonts w:ascii="Times New Roman" w:eastAsia="Times New Roman" w:hAnsi="Times New Roman" w:cs="Times New Roman"/>
+          <w:color w:val="000000"/>
+          <w:shd w:val="clear" w:color="auto" w:fill="FFFFFF"/>
+        </w:rPr>
+        <w:t xml:space="preserve">) produced by </w:t>
+      </w:r>
+      <w:proofErr w:type="spellStart"/>
+      <w:r>
+        <w:rPr>
+          <w:rFonts w:ascii="Times New Roman" w:eastAsia="Times New Roman" w:hAnsi="Times New Roman" w:cs="Times New Roman"/>
+          <w:color w:val="000000"/>
+          <w:shd w:val="clear" w:color="auto" w:fill="FFFFFF"/>
+        </w:rPr>
+        <w:t>GeOMe</w:t>
+      </w:r>
+      <w:proofErr w:type="spellEnd"/>
+      <w:r>
+        <w:rPr>
+          <w:rFonts w:ascii="Times New Roman" w:eastAsia="Times New Roman" w:hAnsi="Times New Roman" w:cs="Times New Roman"/>
+          <w:color w:val="000000"/>
+          <w:shd w:val="clear" w:color="auto" w:fill="FFFFFF"/>
+        </w:rPr>
+        <w:t>.  You may see additional warnings or error messages produced by the SRA validator.  You must fix error messages.   In some cases, you may safely ignore warnings.  For example, we have seen cases for users working in marine system where locality is often based on nearby terrestrial locations, and the SRA responds with a warning that the locality is invalid since it is located in the warning.  This particular message may be ignored for marine users where this is intentional.</w:t>
+      </w:r>
+    </w:p>
+    <w:p>
+      <w:pPr>
+        <w:rPr>
+          <w:rFonts w:ascii="Times New Roman" w:eastAsia="Times New Roman" w:hAnsi="Times New Roman" w:cs="Times New Roman"/>
+        </w:rPr>
+      </w:pPr>
+    </w:p>
+    <w:p>
+      <w:pPr>
+        <w:spacing w:line="275" w:lineRule="exact"/>
+        <w:ind w:left="119" w:right="57"/>
+        <w:rPr>
+          <w:rFonts w:ascii="Times New Roman" w:eastAsia="Times New Roman" w:hAnsi="Times New Roman" w:cs="Times New Roman"/>
+        </w:rPr>
+      </w:pPr>
+      <w:r>
+        <w:rPr>
+          <w:rFonts w:ascii="Times New Roman"/>
+          <w:b/>
+        </w:rPr>
+        <w:t>Step 6</w:t>
+      </w:r>
+      <w:r>
+        <w:rPr>
+          <w:rFonts w:ascii="Times New Roman"/>
+        </w:rPr>
+        <w:t>: SRA</w:t>
+      </w:r>
+      <w:r>
+        <w:rPr>
+          <w:rFonts w:ascii="Times New Roman"/>
+          <w:spacing w:val="-1"/>
+        </w:rPr>
+        <w:t xml:space="preserve"> </w:t>
+      </w:r>
+      <w:r>
+        <w:rPr>
+          <w:rFonts w:ascii="Times New Roman"/>
+        </w:rPr>
+        <w:t>metadata</w:t>
+      </w:r>
+    </w:p>
+    <w:p>
+      <w:pPr>
+        <w:pStyle w:val="BodyText"/>
+        <w:spacing w:line="275" w:lineRule="exact"/>
+        <w:ind w:right="57" w:firstLine="180"/>
+      </w:pPr>
+      <w:r>
+        <w:t xml:space="preserve">Check the Upload a file option and </w:t>
+      </w:r>
+      <w:proofErr w:type="spellStart"/>
+      <w:r>
+        <w:t>ppload</w:t>
+      </w:r>
+      <w:proofErr w:type="spellEnd"/>
+      <w:r>
+        <w:t xml:space="preserve"> the </w:t>
+      </w:r>
+      <w:proofErr w:type="spellStart"/>
+      <w:r>
+        <w:t>sra</w:t>
+      </w:r>
+      <w:proofErr w:type="spellEnd"/>
+      <w:r>
+        <w:t xml:space="preserve">-metadata file </w:t>
+      </w:r>
+      <w:proofErr w:type="gramStart"/>
+      <w:r>
+        <w:t>(.</w:t>
+      </w:r>
+      <w:proofErr w:type="spellStart"/>
+      <w:r>
+        <w:t>tsv</w:t>
+      </w:r>
+      <w:proofErr w:type="spellEnd"/>
+      <w:proofErr w:type="gramEnd"/>
+      <w:r>
+        <w:t xml:space="preserve">) produced by </w:t>
+      </w:r>
+      <w:proofErr w:type="spellStart"/>
+      <w:r>
+        <w:t>GeOMe</w:t>
+      </w:r>
+      <w:proofErr w:type="spellEnd"/>
+    </w:p>
+    <w:p>
+      <w:pPr>
+        <w:rPr>
+          <w:rFonts w:ascii="Times New Roman" w:eastAsia="Times New Roman" w:hAnsi="Times New Roman" w:cs="Times New Roman"/>
+        </w:rPr>
+      </w:pPr>
+    </w:p>
+    <w:p>
+      <w:pPr>
+        <w:ind w:left="119" w:right="57"/>
+        <w:rPr>
+          <w:rFonts w:ascii="Times New Roman" w:eastAsia="Times New Roman" w:hAnsi="Times New Roman" w:cs="Times New Roman"/>
+        </w:rPr>
+      </w:pPr>
+      <w:r>
+        <w:rPr>
+          <w:rFonts w:ascii="Times New Roman"/>
+          <w:b/>
+        </w:rPr>
+        <w:t>Step 7</w:t>
+      </w:r>
+      <w:r>
+        <w:rPr>
+          <w:rFonts w:ascii="Times New Roman"/>
+        </w:rPr>
+        <w:t>: Files</w:t>
+      </w:r>
+    </w:p>
+    <w:p>
+      <w:pPr>
+        <w:pStyle w:val="BodyText"/>
+        <w:spacing w:before="2"/>
+        <w:ind w:left="299" w:right="57"/>
+      </w:pPr>
+      <w:r>
+        <w:t>Follow the directions on SRA and upload your files. You will be asked to download the latest version</w:t>
+      </w:r>
+      <w:r>
+        <w:rPr>
+          <w:spacing w:val="-1"/>
+        </w:rPr>
+        <w:t xml:space="preserve"> </w:t>
+      </w:r>
+      <w:r>
+        <w:t xml:space="preserve">of </w:t>
+      </w:r>
+      <w:proofErr w:type="spellStart"/>
+      <w:r>
+        <w:t>Aspera</w:t>
+      </w:r>
+      <w:proofErr w:type="spellEnd"/>
+      <w:r>
+        <w:t xml:space="preserve"> Connect. This will speed upload tremendously. Once </w:t>
+      </w:r>
+      <w:proofErr w:type="spellStart"/>
+      <w:r>
+        <w:t>Aspera</w:t>
+      </w:r>
+      <w:proofErr w:type="spellEnd"/>
+      <w:r>
+        <w:t xml:space="preserve"> is installed go directly to the</w:t>
+      </w:r>
+      <w:r>
+        <w:rPr>
+          <w:spacing w:val="-2"/>
+        </w:rPr>
+        <w:t xml:space="preserve"> </w:t>
+      </w:r>
+      <w:r>
+        <w:t>Choose</w:t>
+      </w:r>
+      <w:r>
+        <w:rPr>
+          <w:w w:val="99"/>
+        </w:rPr>
+        <w:t xml:space="preserve"> </w:t>
+      </w:r>
+      <w:r>
+        <w:t xml:space="preserve">Files option, choose your zipped folder, and </w:t>
+      </w:r>
+      <w:proofErr w:type="spellStart"/>
+      <w:r>
+        <w:t>Aspera</w:t>
+      </w:r>
+      <w:proofErr w:type="spellEnd"/>
+      <w:r>
+        <w:t xml:space="preserve"> will automatically</w:t>
+      </w:r>
+      <w:r>
+        <w:rPr>
+          <w:spacing w:val="-1"/>
+        </w:rPr>
+        <w:t xml:space="preserve"> </w:t>
+      </w:r>
+      <w:r>
+        <w:t>open.</w:t>
+      </w:r>
+    </w:p>
+    <w:p>
+      <w:pPr>
+        <w:spacing w:before="5"/>
+        <w:rPr>
+          <w:rFonts w:ascii="Times New Roman" w:eastAsia="Times New Roman" w:hAnsi="Times New Roman" w:cs="Times New Roman"/>
+        </w:rPr>
+      </w:pPr>
+    </w:p>
+    <w:p>
+      <w:pPr>
+        <w:spacing w:line="274" w:lineRule="exact"/>
+        <w:ind w:left="299" w:right="8362" w:hanging="180"/>
+        <w:rPr>
+          <w:rFonts w:ascii="Times New Roman" w:eastAsia="Times New Roman" w:hAnsi="Times New Roman" w:cs="Times New Roman"/>
+        </w:rPr>
+      </w:pPr>
+      <w:r>
+        <w:rPr>
+          <w:rFonts w:ascii="Times New Roman"/>
+          <w:b/>
+        </w:rPr>
+        <w:t>Step 8</w:t>
+      </w:r>
+      <w:r>
+        <w:rPr>
+          <w:rFonts w:ascii="Times New Roman"/>
+        </w:rPr>
+        <w:t>:</w:t>
+      </w:r>
+      <w:r>
+        <w:rPr>
+          <w:rFonts w:ascii="Times New Roman"/>
+          <w:spacing w:val="-1"/>
+        </w:rPr>
+        <w:t xml:space="preserve"> </w:t>
+      </w:r>
+      <w:r>
+        <w:rPr>
+          <w:rFonts w:ascii="Times New Roman"/>
+        </w:rPr>
+        <w:t>Overview Submit!</w:t>
+      </w:r>
+    </w:p>
+    <w:p/>
     <w:sectPr>
       <w:pgSz w:w="12240" w:h="15840"/>
       <w:pgMar w:top="1440" w:right="1440" w:bottom="1440" w:left="1440" w:header="720" w:footer="720" w:gutter="0"/>
@@ -2294,6 +3420,123 @@
     </w:lvl>
   </w:abstractNum>
   <w:abstractNum w:abstractNumId="1">
+    <w:nsid w:val="6438724A"/>
+    <w:multiLevelType w:val="hybridMultilevel"/>
+    <w:tmpl w:val="A27A8D8E"/>
+    <w:lvl w:ilvl="0" w:tplc="02500D30">
+      <w:start w:val="1"/>
+      <w:numFmt w:val="decimal"/>
+      <w:lvlText w:val="%1."/>
+      <w:lvlJc w:val="left"/>
+      <w:pPr>
+        <w:ind w:left="299" w:hanging="240"/>
+        <w:jc w:val="left"/>
+      </w:pPr>
+      <w:rPr>
+        <w:rFonts w:ascii="Times New Roman" w:eastAsia="Times New Roman" w:hAnsi="Times New Roman" w:hint="default"/>
+        <w:w w:val="100"/>
+        <w:sz w:val="24"/>
+        <w:szCs w:val="24"/>
+      </w:rPr>
+    </w:lvl>
+    <w:lvl w:ilvl="1" w:tplc="6442B99C">
+      <w:start w:val="1"/>
+      <w:numFmt w:val="bullet"/>
+      <w:lvlText w:val="•"/>
+      <w:lvlJc w:val="left"/>
+      <w:pPr>
+        <w:ind w:left="1364" w:hanging="240"/>
+      </w:pPr>
+      <w:rPr>
+        <w:rFonts w:hint="default"/>
+      </w:rPr>
+    </w:lvl>
+    <w:lvl w:ilvl="2" w:tplc="37A65628">
+      <w:start w:val="1"/>
+      <w:numFmt w:val="bullet"/>
+      <w:lvlText w:val="•"/>
+      <w:lvlJc w:val="left"/>
+      <w:pPr>
+        <w:ind w:left="2428" w:hanging="240"/>
+      </w:pPr>
+      <w:rPr>
+        <w:rFonts w:hint="default"/>
+      </w:rPr>
+    </w:lvl>
+    <w:lvl w:ilvl="3" w:tplc="95F0BC5C">
+      <w:start w:val="1"/>
+      <w:numFmt w:val="bullet"/>
+      <w:lvlText w:val="•"/>
+      <w:lvlJc w:val="left"/>
+      <w:pPr>
+        <w:ind w:left="3492" w:hanging="240"/>
+      </w:pPr>
+      <w:rPr>
+        <w:rFonts w:hint="default"/>
+      </w:rPr>
+    </w:lvl>
+    <w:lvl w:ilvl="4" w:tplc="8DCC36D4">
+      <w:start w:val="1"/>
+      <w:numFmt w:val="bullet"/>
+      <w:lvlText w:val="•"/>
+      <w:lvlJc w:val="left"/>
+      <w:pPr>
+        <w:ind w:left="4556" w:hanging="240"/>
+      </w:pPr>
+      <w:rPr>
+        <w:rFonts w:hint="default"/>
+      </w:rPr>
+    </w:lvl>
+    <w:lvl w:ilvl="5" w:tplc="E8C68552">
+      <w:start w:val="1"/>
+      <w:numFmt w:val="bullet"/>
+      <w:lvlText w:val="•"/>
+      <w:lvlJc w:val="left"/>
+      <w:pPr>
+        <w:ind w:left="5620" w:hanging="240"/>
+      </w:pPr>
+      <w:rPr>
+        <w:rFonts w:hint="default"/>
+      </w:rPr>
+    </w:lvl>
+    <w:lvl w:ilvl="6" w:tplc="35765D42">
+      <w:start w:val="1"/>
+      <w:numFmt w:val="bullet"/>
+      <w:lvlText w:val="•"/>
+      <w:lvlJc w:val="left"/>
+      <w:pPr>
+        <w:ind w:left="6684" w:hanging="240"/>
+      </w:pPr>
+      <w:rPr>
+        <w:rFonts w:hint="default"/>
+      </w:rPr>
+    </w:lvl>
+    <w:lvl w:ilvl="7" w:tplc="39DE7610">
+      <w:start w:val="1"/>
+      <w:numFmt w:val="bullet"/>
+      <w:lvlText w:val="•"/>
+      <w:lvlJc w:val="left"/>
+      <w:pPr>
+        <w:ind w:left="7748" w:hanging="240"/>
+      </w:pPr>
+      <w:rPr>
+        <w:rFonts w:hint="default"/>
+      </w:rPr>
+    </w:lvl>
+    <w:lvl w:ilvl="8" w:tplc="D5E67EB6">
+      <w:start w:val="1"/>
+      <w:numFmt w:val="bullet"/>
+      <w:lvlText w:val="•"/>
+      <w:lvlJc w:val="left"/>
+      <w:pPr>
+        <w:ind w:left="8812" w:hanging="240"/>
+      </w:pPr>
+      <w:rPr>
+        <w:rFonts w:hint="default"/>
+      </w:rPr>
+    </w:lvl>
+  </w:abstractNum>
+  <w:abstractNum w:abstractNumId="2">
     <w:nsid w:val="7CF933CF"/>
     <w:multiLevelType w:val="hybridMultilevel"/>
     <w:tmpl w:val="AA46DDC6"/>
@@ -2407,10 +3650,13 @@
     </w:lvl>
   </w:abstractNum>
   <w:num w:numId="1">
-    <w:abstractNumId w:val="1"/>
+    <w:abstractNumId w:val="2"/>
   </w:num>
   <w:num w:numId="2">
     <w:abstractNumId w:val="0"/>
+  </w:num>
+  <w:num w:numId="3">
+    <w:abstractNumId w:val="1"/>
   </w:num>
 </w:numbering>
 </file>
@@ -2495,7 +3741,7 @@
     <w:lsdException w:name="Closing" w:semiHidden="1" w:unhideWhenUsed="1"/>
     <w:lsdException w:name="Signature" w:semiHidden="1" w:unhideWhenUsed="1"/>
     <w:lsdException w:name="Default Paragraph Font" w:semiHidden="1" w:uiPriority="1" w:unhideWhenUsed="1"/>
-    <w:lsdException w:name="Body Text" w:semiHidden="1" w:unhideWhenUsed="1"/>
+    <w:lsdException w:name="Body Text" w:semiHidden="1" w:uiPriority="1" w:unhideWhenUsed="1" w:qFormat="1"/>
     <w:lsdException w:name="Body Text Indent" w:semiHidden="1" w:unhideWhenUsed="1"/>
     <w:lsdException w:name="List Continue" w:semiHidden="1" w:unhideWhenUsed="1"/>
     <w:lsdException w:name="List Continue 2" w:semiHidden="1" w:unhideWhenUsed="1"/>
@@ -2617,7 +3863,7 @@
     <w:lsdException w:name="Medium Shading 2 Accent 1" w:uiPriority="64"/>
     <w:lsdException w:name="Medium List 1 Accent 1" w:uiPriority="65"/>
     <w:lsdException w:name="Revision" w:semiHidden="1"/>
-    <w:lsdException w:name="List Paragraph" w:uiPriority="34" w:qFormat="1"/>
+    <w:lsdException w:name="List Paragraph" w:uiPriority="1" w:qFormat="1"/>
     <w:lsdException w:name="Quote" w:uiPriority="29" w:qFormat="1"/>
     <w:lsdException w:name="Intense Quote" w:uiPriority="30" w:qFormat="1"/>
     <w:lsdException w:name="Medium List 2 Accent 1" w:uiPriority="66"/>
@@ -2944,7 +4190,7 @@
   <w:style w:type="paragraph" w:styleId="ListParagraph">
     <w:name w:val="List Paragraph"/>
     <w:basedOn w:val="Normal"/>
-    <w:uiPriority w:val="34"/>
+    <w:uiPriority w:val="1"/>
     <w:qFormat/>
     <w:rsid w:val="00152D4E"/>
     <w:pPr>
@@ -3067,6 +4313,31 @@
     <w:pPr>
       <w:ind w:left="1920"/>
     </w:pPr>
+  </w:style>
+  <w:style w:type="paragraph" w:styleId="BodyText">
+    <w:name w:val="Body Text"/>
+    <w:basedOn w:val="Normal"/>
+    <w:link w:val="BodyTextChar"/>
+    <w:uiPriority w:val="1"/>
+    <w:qFormat/>
+    <w:rsid w:val="00534A7A"/>
+    <w:pPr>
+      <w:widowControl w:val="0"/>
+      <w:ind w:left="119"/>
+    </w:pPr>
+    <w:rPr>
+      <w:rFonts w:ascii="Times New Roman" w:eastAsia="Times New Roman" w:hAnsi="Times New Roman"/>
+    </w:rPr>
+  </w:style>
+  <w:style w:type="character" w:customStyle="1" w:styleId="BodyTextChar">
+    <w:name w:val="Body Text Char"/>
+    <w:basedOn w:val="DefaultParagraphFont"/>
+    <w:link w:val="BodyText"/>
+    <w:uiPriority w:val="1"/>
+    <w:rsid w:val="00534A7A"/>
+    <w:rPr>
+      <w:rFonts w:ascii="Times New Roman" w:eastAsia="Times New Roman" w:hAnsi="Times New Roman"/>
+    </w:rPr>
   </w:style>
 </w:styles>
 </file>

</xml_diff>